<commit_message>
Updates to system maintenance
</commit_message>
<xml_diff>
--- a/System Maintenance.docx
+++ b/System Maintenance.docx
@@ -46,6 +46,69 @@
           <w:szCs w:val="22"/>
           <w:u w:val="single"/>
         </w:rPr>
+        <w:t>System Overview:</w:t>
+      </w:r>
+    </w:p>
+    <w:p>
+      <w:pPr>
+        <w:rPr>
+          <w:rFonts w:asciiTheme="minorHAnsi" w:hAnsiTheme="minorHAnsi"/>
+          <w:sz w:val="22"/>
+          <w:szCs w:val="22"/>
+        </w:rPr>
+      </w:pPr>
+      <w:r>
+        <w:rPr>
+          <w:rFonts w:asciiTheme="minorHAnsi" w:hAnsiTheme="minorHAnsi"/>
+          <w:sz w:val="22"/>
+          <w:szCs w:val="22"/>
+        </w:rPr>
+        <w:tab/>
+        <w:t xml:space="preserve">The system is made up of 2 main parts. The first is the executable jar file called </w:t>
+      </w:r>
+      <w:r>
+        <w:rPr>
+          <w:rFonts w:asciiTheme="minorHAnsi" w:hAnsiTheme="minorHAnsi"/>
+          <w:i/>
+          <w:sz w:val="22"/>
+          <w:szCs w:val="22"/>
+        </w:rPr>
+        <w:t>PhysicsQuiz</w:t>
+      </w:r>
+      <w:r>
+        <w:rPr>
+          <w:rFonts w:asciiTheme="minorHAnsi" w:hAnsiTheme="minorHAnsi"/>
+          <w:sz w:val="22"/>
+          <w:szCs w:val="22"/>
+        </w:rPr>
+        <w:t>. This is what the user will be interacting with. The second is the web server application. This will run a server locally on the host PC that has the database needed for the program.</w:t>
+      </w:r>
+    </w:p>
+    <w:p>
+      <w:pPr>
+        <w:rPr>
+          <w:rFonts w:asciiTheme="minorHAnsi" w:hAnsiTheme="minorHAnsi"/>
+          <w:sz w:val="22"/>
+          <w:szCs w:val="22"/>
+        </w:rPr>
+      </w:pPr>
+    </w:p>
+    <w:p>
+      <w:pPr>
+        <w:rPr>
+          <w:rFonts w:asciiTheme="minorHAnsi" w:hAnsiTheme="minorHAnsi"/>
+          <w:sz w:val="22"/>
+          <w:szCs w:val="22"/>
+          <w:u w:val="single"/>
+        </w:rPr>
+      </w:pPr>
+      <w:r>
+        <w:rPr>
+          <w:rFonts w:asciiTheme="minorHAnsi" w:hAnsiTheme="minorHAnsi"/>
+          <w:sz w:val="22"/>
+          <w:szCs w:val="22"/>
+          <w:u w:val="single"/>
+        </w:rPr>
         <w:t xml:space="preserve">Language: </w:t>
       </w:r>
     </w:p>
@@ -69,6 +132,16 @@
     </w:p>
     <w:p>
       <w:pPr>
+        <w:ind w:firstLine="720"/>
+        <w:rPr>
+          <w:rFonts w:asciiTheme="minorHAnsi" w:hAnsiTheme="minorHAnsi"/>
+          <w:sz w:val="22"/>
+          <w:szCs w:val="22"/>
+        </w:rPr>
+      </w:pPr>
+    </w:p>
+    <w:p>
+      <w:pPr>
         <w:rPr>
           <w:rFonts w:asciiTheme="minorHAnsi" w:hAnsiTheme="minorHAnsi"/>
           <w:sz w:val="22"/>
@@ -103,168 +176,815 @@
         </w:rPr>
         <w:t xml:space="preserve">The web server used is </w:t>
       </w:r>
+      <w:r>
+        <w:rPr>
+          <w:rFonts w:asciiTheme="minorHAnsi" w:hAnsiTheme="minorHAnsi"/>
+          <w:i/>
+          <w:sz w:val="22"/>
+          <w:szCs w:val="22"/>
+        </w:rPr>
+        <w:t>UsbWebServer</w:t>
+      </w:r>
+      <w:r>
+        <w:rPr>
+          <w:rFonts w:asciiTheme="minorHAnsi" w:hAnsiTheme="minorHAnsi"/>
+          <w:sz w:val="22"/>
+          <w:szCs w:val="22"/>
+        </w:rPr>
+        <w:t>, developed by Border-IT. The database file is located in WebServer\mysql\data\pastpapers. To access and edit the database, simply run the usbwebserver.exe and click on phpmyadmin. This will open up a page in your default web browser where you can log in to the database and edit the data, if necessary.</w:t>
+      </w:r>
+    </w:p>
+    <w:p>
+      <w:pPr>
+        <w:ind w:firstLine="720"/>
+        <w:rPr>
+          <w:rFonts w:asciiTheme="minorHAnsi" w:hAnsiTheme="minorHAnsi"/>
+          <w:sz w:val="22"/>
+          <w:szCs w:val="22"/>
+        </w:rPr>
+      </w:pPr>
+      <w:r>
+        <w:rPr>
+          <w:rFonts w:asciiTheme="minorHAnsi" w:hAnsiTheme="minorHAnsi"/>
+          <w:sz w:val="22"/>
+          <w:szCs w:val="22"/>
+        </w:rPr>
+        <w:t xml:space="preserve">In the .jar file, alongside the main classes are the classes from </w:t>
+      </w:r>
+      <w:r>
+        <w:rPr>
+          <w:rFonts w:asciiTheme="minorHAnsi" w:hAnsiTheme="minorHAnsi"/>
+          <w:sz w:val="22"/>
+          <w:szCs w:val="22"/>
+        </w:rPr>
+        <w:t>mysql-connector-java-5.1.34-bin</w:t>
+      </w:r>
+      <w:r>
+        <w:rPr>
+          <w:rFonts w:asciiTheme="minorHAnsi" w:hAnsiTheme="minorHAnsi"/>
+          <w:sz w:val="22"/>
+          <w:szCs w:val="22"/>
+        </w:rPr>
+        <w:t>.jar, which are the driver classes for the jdbc specific to mysql. These ensure that the program can connect to the database.</w:t>
+      </w:r>
+    </w:p>
+    <w:p>
+      <w:pPr>
+        <w:ind w:firstLine="720"/>
+        <w:rPr>
+          <w:rFonts w:asciiTheme="minorHAnsi" w:hAnsiTheme="minorHAnsi"/>
+          <w:sz w:val="22"/>
+          <w:szCs w:val="22"/>
+        </w:rPr>
+      </w:pPr>
+    </w:p>
+    <w:p>
+      <w:pPr>
+        <w:rPr>
+          <w:rFonts w:asciiTheme="minorHAnsi" w:hAnsiTheme="minorHAnsi"/>
+          <w:sz w:val="22"/>
+          <w:szCs w:val="22"/>
+          <w:u w:val="single"/>
+        </w:rPr>
+      </w:pPr>
+      <w:r>
+        <w:rPr>
+          <w:rFonts w:asciiTheme="minorHAnsi" w:hAnsiTheme="minorHAnsi"/>
+          <w:sz w:val="22"/>
+          <w:szCs w:val="22"/>
+          <w:u w:val="single"/>
+        </w:rPr>
+        <w:t>Structure of the code:</w:t>
+      </w:r>
+    </w:p>
+    <w:p>
+      <w:pPr>
+        <w:rPr>
+          <w:rFonts w:asciiTheme="minorHAnsi" w:hAnsiTheme="minorHAnsi"/>
+          <w:sz w:val="22"/>
+          <w:szCs w:val="22"/>
+        </w:rPr>
+      </w:pPr>
+      <w:r>
+        <w:rPr>
+          <w:rFonts w:asciiTheme="minorHAnsi" w:hAnsiTheme="minorHAnsi"/>
+          <w:sz w:val="22"/>
+          <w:szCs w:val="22"/>
+        </w:rPr>
+        <w:tab/>
+        <w:t xml:space="preserve">The code consists of 3 java class files. The main file is </w:t>
+      </w:r>
+      <w:r>
+        <w:rPr>
+          <w:rFonts w:asciiTheme="minorHAnsi" w:hAnsiTheme="minorHAnsi"/>
+          <w:i/>
+          <w:sz w:val="22"/>
+          <w:szCs w:val="22"/>
+        </w:rPr>
+        <w:t>PhysicsQuiz</w:t>
+      </w:r>
+      <w:r>
+        <w:rPr>
+          <w:rFonts w:asciiTheme="minorHAnsi" w:hAnsiTheme="minorHAnsi"/>
+          <w:sz w:val="22"/>
+          <w:szCs w:val="22"/>
+        </w:rPr>
+        <w:t>.</w:t>
+      </w:r>
+      <w:r>
+        <w:rPr>
+          <w:rFonts w:asciiTheme="minorHAnsi" w:hAnsiTheme="minorHAnsi"/>
+          <w:i/>
+          <w:sz w:val="22"/>
+          <w:szCs w:val="22"/>
+        </w:rPr>
+        <w:t>class</w:t>
+      </w:r>
+      <w:r>
+        <w:rPr>
+          <w:rFonts w:asciiTheme="minorHAnsi" w:hAnsiTheme="minorHAnsi"/>
+          <w:sz w:val="22"/>
+          <w:szCs w:val="22"/>
+        </w:rPr>
+        <w:t xml:space="preserve">, and this has 8 main methods. The first, </w:t>
+      </w:r>
+      <w:r>
+        <w:rPr>
+          <w:rFonts w:asciiTheme="minorHAnsi" w:hAnsiTheme="minorHAnsi"/>
+          <w:i/>
+          <w:sz w:val="22"/>
+          <w:szCs w:val="22"/>
+        </w:rPr>
+        <w:t>PhysicsQuiz</w:t>
+      </w:r>
+      <w:r>
+        <w:rPr>
+          <w:rFonts w:asciiTheme="minorHAnsi" w:hAnsiTheme="minorHAnsi"/>
+          <w:sz w:val="22"/>
+          <w:szCs w:val="22"/>
+        </w:rPr>
+        <w:t xml:space="preserve"> is simply the start, and only serves to run the </w:t>
+      </w:r>
+      <w:r>
+        <w:rPr>
+          <w:rFonts w:asciiTheme="minorHAnsi" w:hAnsiTheme="minorHAnsi"/>
+          <w:i/>
+          <w:sz w:val="22"/>
+          <w:szCs w:val="22"/>
+        </w:rPr>
+        <w:t>mainMenu</w:t>
+      </w:r>
+      <w:r>
+        <w:rPr>
+          <w:rFonts w:asciiTheme="minorHAnsi" w:hAnsiTheme="minorHAnsi"/>
+          <w:sz w:val="22"/>
+          <w:szCs w:val="22"/>
+        </w:rPr>
+        <w:t xml:space="preserve"> method which is what displays the menu the user first sees, and links to all the other methods through the </w:t>
+      </w:r>
+      <w:r>
+        <w:rPr>
+          <w:rFonts w:asciiTheme="minorHAnsi" w:hAnsiTheme="minorHAnsi"/>
+          <w:i/>
+          <w:sz w:val="22"/>
+          <w:szCs w:val="22"/>
+        </w:rPr>
+        <w:t>actionPerformed</w:t>
+      </w:r>
+      <w:r>
+        <w:rPr>
+          <w:rFonts w:asciiTheme="minorHAnsi" w:hAnsiTheme="minorHAnsi"/>
+          <w:sz w:val="22"/>
+          <w:szCs w:val="22"/>
+        </w:rPr>
+        <w:t xml:space="preserve"> method. The </w:t>
+      </w:r>
+      <w:r>
+        <w:rPr>
+          <w:rFonts w:asciiTheme="minorHAnsi" w:hAnsiTheme="minorHAnsi"/>
+          <w:i/>
+          <w:sz w:val="22"/>
+          <w:szCs w:val="22"/>
+        </w:rPr>
+        <w:t>actionPerformed</w:t>
+      </w:r>
+      <w:r>
+        <w:rPr>
+          <w:rFonts w:asciiTheme="minorHAnsi" w:hAnsiTheme="minorHAnsi"/>
+          <w:sz w:val="22"/>
+          <w:szCs w:val="22"/>
+        </w:rPr>
+        <w:t xml:space="preserve"> method will look at what button is being pressed and respond appropriately.</w:t>
+      </w:r>
+    </w:p>
+    <w:p>
+      <w:pPr>
+        <w:rPr>
+          <w:rFonts w:asciiTheme="minorHAnsi" w:hAnsiTheme="minorHAnsi"/>
+          <w:sz w:val="22"/>
+          <w:szCs w:val="22"/>
+        </w:rPr>
+      </w:pPr>
+      <w:r>
+        <w:rPr>
+          <w:rFonts w:asciiTheme="minorHAnsi" w:hAnsiTheme="minorHAnsi"/>
+          <w:sz w:val="22"/>
+          <w:szCs w:val="22"/>
+        </w:rPr>
+        <w:t>The methods</w:t>
+      </w:r>
+      <w:r>
+        <w:rPr>
+          <w:rFonts w:asciiTheme="minorHAnsi" w:hAnsiTheme="minorHAnsi"/>
+          <w:sz w:val="22"/>
+          <w:szCs w:val="22"/>
+        </w:rPr>
+        <w:t xml:space="preserve"> </w:t>
+      </w:r>
+      <w:r>
+        <w:rPr>
+          <w:rFonts w:asciiTheme="minorHAnsi" w:hAnsiTheme="minorHAnsi"/>
+          <w:i/>
+          <w:sz w:val="22"/>
+          <w:szCs w:val="22"/>
+        </w:rPr>
+        <w:t>Test</w:t>
+      </w:r>
+      <w:r>
+        <w:rPr>
+          <w:rFonts w:asciiTheme="minorHAnsi" w:hAnsiTheme="minorHAnsi"/>
+          <w:sz w:val="22"/>
+          <w:szCs w:val="22"/>
+        </w:rPr>
+        <w:t xml:space="preserve">, </w:t>
+      </w:r>
+      <w:r>
+        <w:rPr>
+          <w:rFonts w:asciiTheme="minorHAnsi" w:hAnsiTheme="minorHAnsi"/>
+          <w:sz w:val="22"/>
+          <w:szCs w:val="22"/>
+        </w:rPr>
+        <w:t xml:space="preserve"> </w:t>
+      </w:r>
+      <w:r>
+        <w:rPr>
+          <w:rFonts w:asciiTheme="minorHAnsi" w:hAnsiTheme="minorHAnsi"/>
+          <w:i/>
+          <w:sz w:val="22"/>
+          <w:szCs w:val="22"/>
+        </w:rPr>
+        <w:t>getTopicQuestions</w:t>
+      </w:r>
+      <w:r>
+        <w:rPr>
+          <w:rFonts w:asciiTheme="minorHAnsi" w:hAnsiTheme="minorHAnsi"/>
+          <w:sz w:val="22"/>
+          <w:szCs w:val="22"/>
+        </w:rPr>
+        <w:t xml:space="preserve"> and </w:t>
+      </w:r>
+      <w:r>
+        <w:rPr>
+          <w:rFonts w:asciiTheme="minorHAnsi" w:hAnsiTheme="minorHAnsi"/>
+          <w:i/>
+          <w:sz w:val="22"/>
+          <w:szCs w:val="22"/>
+        </w:rPr>
+        <w:t>getTopicAnswers</w:t>
+      </w:r>
+      <w:r>
+        <w:rPr>
+          <w:rFonts w:asciiTheme="minorHAnsi" w:hAnsiTheme="minorHAnsi"/>
+          <w:sz w:val="22"/>
+          <w:szCs w:val="22"/>
+        </w:rPr>
+        <w:t xml:space="preserve"> </w:t>
+      </w:r>
+      <w:r>
+        <w:rPr>
+          <w:rFonts w:asciiTheme="minorHAnsi" w:hAnsiTheme="minorHAnsi"/>
+          <w:sz w:val="22"/>
+          <w:szCs w:val="22"/>
+        </w:rPr>
+        <w:t xml:space="preserve">each get the questions and answers from the database and store them in arrays. </w:t>
+      </w:r>
+      <w:r>
+        <w:rPr>
+          <w:rFonts w:asciiTheme="minorHAnsi" w:hAnsiTheme="minorHAnsi"/>
+          <w:i/>
+          <w:sz w:val="22"/>
+          <w:szCs w:val="22"/>
+        </w:rPr>
+        <w:t>displayNextQuestion</w:t>
+      </w:r>
+      <w:r>
+        <w:rPr>
+          <w:rFonts w:asciiTheme="minorHAnsi" w:hAnsiTheme="minorHAnsi"/>
+          <w:sz w:val="22"/>
+          <w:szCs w:val="22"/>
+        </w:rPr>
+        <w:t xml:space="preserve"> is what takes the questions from the array and displays them for the user to see, and moves to the next when the user clicks next. Answers and Results are what make up the feedback par toff the software. </w:t>
+      </w:r>
+      <w:r>
+        <w:rPr>
+          <w:rFonts w:asciiTheme="minorHAnsi" w:hAnsiTheme="minorHAnsi"/>
+          <w:i/>
+          <w:sz w:val="22"/>
+          <w:szCs w:val="22"/>
+        </w:rPr>
+        <w:t>Answers</w:t>
+      </w:r>
+      <w:r>
+        <w:rPr>
+          <w:rFonts w:asciiTheme="minorHAnsi" w:hAnsiTheme="minorHAnsi"/>
+          <w:sz w:val="22"/>
+          <w:szCs w:val="22"/>
+        </w:rPr>
+        <w:t xml:space="preserve"> compares the user’s answers to the answers from the database and will total a score. </w:t>
+      </w:r>
+      <w:proofErr w:type="gramStart"/>
+      <w:r>
+        <w:rPr>
+          <w:rFonts w:asciiTheme="minorHAnsi" w:hAnsiTheme="minorHAnsi"/>
+          <w:i/>
+          <w:sz w:val="22"/>
+          <w:szCs w:val="22"/>
+        </w:rPr>
+        <w:t>Results</w:t>
+      </w:r>
+      <w:r>
+        <w:rPr>
+          <w:rFonts w:asciiTheme="minorHAnsi" w:hAnsiTheme="minorHAnsi"/>
+          <w:sz w:val="22"/>
+          <w:szCs w:val="22"/>
+        </w:rPr>
+        <w:t xml:space="preserve"> displays</w:t>
+      </w:r>
+      <w:proofErr w:type="gramEnd"/>
+      <w:r>
+        <w:rPr>
+          <w:rFonts w:asciiTheme="minorHAnsi" w:hAnsiTheme="minorHAnsi"/>
+          <w:sz w:val="22"/>
+          <w:szCs w:val="22"/>
+        </w:rPr>
+        <w:t xml:space="preserve"> the results and the incorrect answers.</w:t>
+      </w:r>
+    </w:p>
+    <w:p>
+      <w:pPr>
+        <w:rPr>
+          <w:rFonts w:asciiTheme="minorHAnsi" w:hAnsiTheme="minorHAnsi"/>
+          <w:sz w:val="22"/>
+          <w:szCs w:val="22"/>
+        </w:rPr>
+      </w:pPr>
+    </w:p>
+    <w:p>
+      <w:pPr>
+        <w:rPr>
+          <w:rFonts w:asciiTheme="minorHAnsi" w:hAnsiTheme="minorHAnsi"/>
+          <w:sz w:val="22"/>
+          <w:szCs w:val="22"/>
+          <w:u w:val="single"/>
+        </w:rPr>
+      </w:pPr>
+      <w:r>
+        <w:rPr>
+          <w:rFonts w:asciiTheme="minorHAnsi" w:hAnsiTheme="minorHAnsi"/>
+          <w:sz w:val="22"/>
+          <w:szCs w:val="22"/>
+          <w:u w:val="single"/>
+        </w:rPr>
+        <w:t>List of variables:</w:t>
+      </w:r>
+    </w:p>
+    <w:p>
+      <w:pPr>
+        <w:rPr>
+          <w:rFonts w:asciiTheme="minorHAnsi" w:hAnsiTheme="minorHAnsi"/>
+          <w:sz w:val="22"/>
+          <w:szCs w:val="22"/>
+        </w:rPr>
+      </w:pPr>
+      <w:r>
+        <w:rPr>
+          <w:rFonts w:asciiTheme="minorHAnsi" w:hAnsiTheme="minorHAnsi"/>
+          <w:sz w:val="22"/>
+          <w:szCs w:val="22"/>
+        </w:rPr>
+        <w:tab/>
+        <w:t>This is the list of variable names and their purpose in the code:</w:t>
+      </w:r>
+    </w:p>
+    <w:p>
+      <w:pPr>
+        <w:rPr>
+          <w:rFonts w:asciiTheme="minorHAnsi" w:hAnsiTheme="minorHAnsi"/>
+          <w:sz w:val="22"/>
+          <w:szCs w:val="22"/>
+        </w:rPr>
+      </w:pPr>
+    </w:p>
+    <w:p>
+      <w:pPr>
+        <w:rPr>
+          <w:rFonts w:asciiTheme="minorHAnsi" w:hAnsiTheme="minorHAnsi"/>
+          <w:sz w:val="22"/>
+          <w:szCs w:val="22"/>
+        </w:rPr>
+      </w:pPr>
       <w:proofErr w:type="spellStart"/>
-      <w:r>
-        <w:rPr>
-          <w:rFonts w:asciiTheme="minorHAnsi" w:hAnsiTheme="minorHAnsi"/>
-          <w:sz w:val="22"/>
-          <w:szCs w:val="22"/>
-        </w:rPr>
-        <w:t>UsbWebServer</w:t>
+      <w:proofErr w:type="gramStart"/>
+      <w:r>
+        <w:rPr>
+          <w:rFonts w:asciiTheme="minorHAnsi" w:hAnsiTheme="minorHAnsi"/>
+          <w:i/>
+          <w:sz w:val="22"/>
+          <w:szCs w:val="22"/>
+        </w:rPr>
+        <w:t>questionNo</w:t>
       </w:r>
       <w:proofErr w:type="spellEnd"/>
-      <w:r>
-        <w:rPr>
-          <w:rFonts w:asciiTheme="minorHAnsi" w:hAnsiTheme="minorHAnsi"/>
-          <w:sz w:val="22"/>
-          <w:szCs w:val="22"/>
-        </w:rPr>
-        <w:t xml:space="preserve">, developed by Border-IT. The database file is located in </w:t>
-      </w:r>
+      <w:proofErr w:type="gramEnd"/>
+      <w:r>
+        <w:rPr>
+          <w:rFonts w:asciiTheme="minorHAnsi" w:hAnsiTheme="minorHAnsi"/>
+          <w:i/>
+          <w:sz w:val="22"/>
+          <w:szCs w:val="22"/>
+        </w:rPr>
+        <w:t xml:space="preserve"> </w:t>
+      </w:r>
+      <w:r>
+        <w:rPr>
+          <w:rFonts w:asciiTheme="minorHAnsi" w:hAnsiTheme="minorHAnsi"/>
+          <w:sz w:val="22"/>
+          <w:szCs w:val="22"/>
+        </w:rPr>
+        <w:t>– An integer used for identifying questions in the array.</w:t>
+      </w:r>
+    </w:p>
+    <w:p>
+      <w:pPr>
+        <w:rPr>
+          <w:rFonts w:asciiTheme="minorHAnsi" w:hAnsiTheme="minorHAnsi"/>
+          <w:sz w:val="22"/>
+          <w:szCs w:val="22"/>
+        </w:rPr>
+      </w:pPr>
+      <w:proofErr w:type="gramStart"/>
+      <w:r>
+        <w:rPr>
+          <w:rFonts w:asciiTheme="minorHAnsi" w:hAnsiTheme="minorHAnsi"/>
+          <w:i/>
+          <w:sz w:val="22"/>
+          <w:szCs w:val="22"/>
+        </w:rPr>
+        <w:t>score</w:t>
+      </w:r>
+      <w:proofErr w:type="gramEnd"/>
+      <w:r>
+        <w:rPr>
+          <w:rFonts w:asciiTheme="minorHAnsi" w:hAnsiTheme="minorHAnsi"/>
+          <w:i/>
+          <w:sz w:val="22"/>
+          <w:szCs w:val="22"/>
+        </w:rPr>
+        <w:t xml:space="preserve"> </w:t>
+      </w:r>
+      <w:r>
+        <w:rPr>
+          <w:rFonts w:asciiTheme="minorHAnsi" w:hAnsiTheme="minorHAnsi"/>
+          <w:sz w:val="22"/>
+          <w:szCs w:val="22"/>
+        </w:rPr>
+        <w:t>– The integer that indicates how many questions the user got correct.</w:t>
+      </w:r>
+    </w:p>
+    <w:p>
+      <w:pPr>
+        <w:rPr>
+          <w:rFonts w:asciiTheme="minorHAnsi" w:hAnsiTheme="minorHAnsi"/>
+          <w:sz w:val="22"/>
+          <w:szCs w:val="22"/>
+        </w:rPr>
+      </w:pPr>
+      <w:proofErr w:type="gramStart"/>
+      <w:r>
+        <w:rPr>
+          <w:rFonts w:asciiTheme="minorHAnsi" w:hAnsiTheme="minorHAnsi"/>
+          <w:i/>
+          <w:sz w:val="22"/>
+          <w:szCs w:val="22"/>
+        </w:rPr>
+        <w:t>random</w:t>
+      </w:r>
+      <w:proofErr w:type="gramEnd"/>
+      <w:r>
+        <w:rPr>
+          <w:rFonts w:asciiTheme="minorHAnsi" w:hAnsiTheme="minorHAnsi"/>
+          <w:sz w:val="22"/>
+          <w:szCs w:val="22"/>
+        </w:rPr>
+        <w:t xml:space="preserve"> – A random integer used to select questions at random for the test.</w:t>
+      </w:r>
+    </w:p>
+    <w:p>
+      <w:pPr>
+        <w:rPr>
+          <w:rFonts w:asciiTheme="minorHAnsi" w:hAnsiTheme="minorHAnsi"/>
+          <w:sz w:val="22"/>
+          <w:szCs w:val="22"/>
+        </w:rPr>
+      </w:pPr>
       <w:proofErr w:type="spellStart"/>
-      <w:r>
-        <w:rPr>
-          <w:rFonts w:asciiTheme="minorHAnsi" w:hAnsiTheme="minorHAnsi"/>
-          <w:sz w:val="22"/>
-          <w:szCs w:val="22"/>
-        </w:rPr>
-        <w:t>WebServer</w:t>
+      <w:proofErr w:type="gramStart"/>
+      <w:r>
+        <w:rPr>
+          <w:rFonts w:asciiTheme="minorHAnsi" w:hAnsiTheme="minorHAnsi"/>
+          <w:i/>
+          <w:sz w:val="22"/>
+          <w:szCs w:val="22"/>
+        </w:rPr>
+        <w:t>multirandom</w:t>
       </w:r>
       <w:proofErr w:type="spellEnd"/>
-      <w:r>
-        <w:rPr>
-          <w:rFonts w:asciiTheme="minorHAnsi" w:hAnsiTheme="minorHAnsi"/>
-          <w:sz w:val="22"/>
-          <w:szCs w:val="22"/>
-        </w:rPr>
-        <w:t>\</w:t>
-      </w:r>
-      <w:proofErr w:type="spellStart"/>
-      <w:r>
-        <w:rPr>
-          <w:rFonts w:asciiTheme="minorHAnsi" w:hAnsiTheme="minorHAnsi"/>
-          <w:sz w:val="22"/>
-          <w:szCs w:val="22"/>
-        </w:rPr>
-        <w:t>mysql</w:t>
-      </w:r>
-      <w:proofErr w:type="spellEnd"/>
-      <w:r>
-        <w:rPr>
-          <w:rFonts w:asciiTheme="minorHAnsi" w:hAnsiTheme="minorHAnsi"/>
-          <w:sz w:val="22"/>
-          <w:szCs w:val="22"/>
-        </w:rPr>
-        <w:t>\data\</w:t>
-      </w:r>
-      <w:proofErr w:type="spellStart"/>
-      <w:r>
-        <w:rPr>
-          <w:rFonts w:asciiTheme="minorHAnsi" w:hAnsiTheme="minorHAnsi"/>
-          <w:sz w:val="22"/>
-          <w:szCs w:val="22"/>
-        </w:rPr>
-        <w:t>pastpapers</w:t>
-      </w:r>
-      <w:proofErr w:type="spellEnd"/>
-      <w:r>
-        <w:rPr>
-          <w:rFonts w:asciiTheme="minorHAnsi" w:hAnsiTheme="minorHAnsi"/>
-          <w:sz w:val="22"/>
-          <w:szCs w:val="22"/>
-        </w:rPr>
-        <w:t xml:space="preserve">. To access and edit the database, simply run the usbwebserver.exe and click on </w:t>
-      </w:r>
-      <w:proofErr w:type="spellStart"/>
-      <w:r>
-        <w:rPr>
-          <w:rFonts w:asciiTheme="minorHAnsi" w:hAnsiTheme="minorHAnsi"/>
-          <w:sz w:val="22"/>
-          <w:szCs w:val="22"/>
-        </w:rPr>
-        <w:t>phpmyadmin</w:t>
-      </w:r>
-      <w:proofErr w:type="spellEnd"/>
-      <w:r>
-        <w:rPr>
-          <w:rFonts w:asciiTheme="minorHAnsi" w:hAnsiTheme="minorHAnsi"/>
-          <w:sz w:val="22"/>
-          <w:szCs w:val="22"/>
-        </w:rPr>
-        <w:t>. This will open up a page in your default web browser where you can log in to the database and edit the data, if necessary.</w:t>
-      </w:r>
-    </w:p>
-    <w:p>
-      <w:pPr>
-        <w:ind w:firstLine="720"/>
-        <w:rPr>
-          <w:rFonts w:asciiTheme="minorHAnsi" w:hAnsiTheme="minorHAnsi"/>
-          <w:sz w:val="22"/>
-          <w:szCs w:val="22"/>
-        </w:rPr>
-      </w:pPr>
-      <w:r>
-        <w:rPr>
-          <w:rFonts w:asciiTheme="minorHAnsi" w:hAnsiTheme="minorHAnsi"/>
-          <w:sz w:val="22"/>
-          <w:szCs w:val="22"/>
-        </w:rPr>
-        <w:t xml:space="preserve">In the .jar file, alongside the main classes are the classes from </w:t>
-      </w:r>
-      <w:r>
-        <w:rPr>
-          <w:rFonts w:asciiTheme="minorHAnsi" w:hAnsiTheme="minorHAnsi"/>
-          <w:sz w:val="22"/>
-          <w:szCs w:val="22"/>
-        </w:rPr>
-        <w:t>mysql-connector-java-5.1.34-bin</w:t>
-      </w:r>
-      <w:r>
-        <w:rPr>
-          <w:rFonts w:asciiTheme="minorHAnsi" w:hAnsiTheme="minorHAnsi"/>
-          <w:sz w:val="22"/>
-          <w:szCs w:val="22"/>
-        </w:rPr>
-        <w:t xml:space="preserve">.jar, which are the driver classes for the </w:t>
-      </w:r>
-      <w:proofErr w:type="spellStart"/>
-      <w:r>
-        <w:rPr>
-          <w:rFonts w:asciiTheme="minorHAnsi" w:hAnsiTheme="minorHAnsi"/>
-          <w:sz w:val="22"/>
-          <w:szCs w:val="22"/>
-        </w:rPr>
-        <w:t>jdbc</w:t>
-      </w:r>
-      <w:proofErr w:type="spellEnd"/>
-      <w:r>
-        <w:rPr>
-          <w:rFonts w:asciiTheme="minorHAnsi" w:hAnsiTheme="minorHAnsi"/>
-          <w:sz w:val="22"/>
-          <w:szCs w:val="22"/>
-        </w:rPr>
-        <w:t xml:space="preserve"> specific to </w:t>
-      </w:r>
-      <w:proofErr w:type="spellStart"/>
-      <w:r>
-        <w:rPr>
-          <w:rFonts w:asciiTheme="minorHAnsi" w:hAnsiTheme="minorHAnsi"/>
-          <w:sz w:val="22"/>
-          <w:szCs w:val="22"/>
-        </w:rPr>
-        <w:t>mysql</w:t>
-      </w:r>
-      <w:proofErr w:type="spellEnd"/>
-      <w:r>
-        <w:rPr>
-          <w:rFonts w:asciiTheme="minorHAnsi" w:hAnsiTheme="minorHAnsi"/>
-          <w:sz w:val="22"/>
-          <w:szCs w:val="22"/>
-        </w:rPr>
-        <w:t>. These ensure that the program can connect to the database.</w:t>
+      <w:proofErr w:type="gramEnd"/>
+      <w:r>
+        <w:rPr>
+          <w:rFonts w:asciiTheme="minorHAnsi" w:hAnsiTheme="minorHAnsi"/>
+          <w:i/>
+          <w:sz w:val="22"/>
+          <w:szCs w:val="22"/>
+        </w:rPr>
+        <w:t xml:space="preserve"> </w:t>
+      </w:r>
+      <w:r>
+        <w:rPr>
+          <w:rFonts w:asciiTheme="minorHAnsi" w:hAnsiTheme="minorHAnsi"/>
+          <w:i/>
+          <w:sz w:val="22"/>
+          <w:szCs w:val="22"/>
+        </w:rPr>
+        <w:softHyphen/>
+      </w:r>
+      <w:r>
+        <w:rPr>
+          <w:rFonts w:asciiTheme="minorHAnsi" w:hAnsiTheme="minorHAnsi"/>
+          <w:sz w:val="22"/>
+          <w:szCs w:val="22"/>
+        </w:rPr>
+        <w:t>–</w:t>
+      </w:r>
+      <w:r>
+        <w:rPr>
+          <w:rFonts w:asciiTheme="minorHAnsi" w:hAnsiTheme="minorHAnsi"/>
+          <w:sz w:val="22"/>
+          <w:szCs w:val="22"/>
+        </w:rPr>
+        <w:t xml:space="preserve"> A</w:t>
       </w:r>
       <w:bookmarkStart w:id="0" w:name="_GoBack"/>
       <w:bookmarkEnd w:id="0"/>
+      <w:r>
+        <w:rPr>
+          <w:rFonts w:asciiTheme="minorHAnsi" w:hAnsiTheme="minorHAnsi"/>
+          <w:sz w:val="22"/>
+          <w:szCs w:val="22"/>
+        </w:rPr>
+        <w:t xml:space="preserve"> random integer used to randomly arrange the multiple choice answers.</w:t>
+      </w:r>
+    </w:p>
+    <w:p>
+      <w:pPr>
+        <w:rPr>
+          <w:rFonts w:asciiTheme="minorHAnsi" w:hAnsiTheme="minorHAnsi"/>
+          <w:sz w:val="22"/>
+          <w:szCs w:val="22"/>
+        </w:rPr>
+      </w:pPr>
+      <w:proofErr w:type="gramStart"/>
+      <w:r>
+        <w:rPr>
+          <w:rFonts w:asciiTheme="minorHAnsi" w:hAnsiTheme="minorHAnsi"/>
+          <w:i/>
+          <w:sz w:val="22"/>
+          <w:szCs w:val="22"/>
+        </w:rPr>
+        <w:t>username</w:t>
+      </w:r>
+      <w:proofErr w:type="gramEnd"/>
+      <w:r>
+        <w:rPr>
+          <w:rFonts w:asciiTheme="minorHAnsi" w:hAnsiTheme="minorHAnsi"/>
+          <w:sz w:val="22"/>
+          <w:szCs w:val="22"/>
+        </w:rPr>
+        <w:t xml:space="preserve"> – A string that the user inputs for their score to be saved under in the text file.</w:t>
+      </w:r>
+    </w:p>
+    <w:p>
+      <w:pPr>
+        <w:rPr>
+          <w:rFonts w:asciiTheme="minorHAnsi" w:hAnsiTheme="minorHAnsi"/>
+          <w:sz w:val="22"/>
+          <w:szCs w:val="22"/>
+        </w:rPr>
+      </w:pPr>
+      <w:proofErr w:type="gramStart"/>
+      <w:r>
+        <w:rPr>
+          <w:rFonts w:asciiTheme="minorHAnsi" w:hAnsiTheme="minorHAnsi"/>
+          <w:i/>
+          <w:sz w:val="22"/>
+          <w:szCs w:val="22"/>
+        </w:rPr>
+        <w:t>content</w:t>
+      </w:r>
+      <w:proofErr w:type="gramEnd"/>
+      <w:r>
+        <w:rPr>
+          <w:rFonts w:asciiTheme="minorHAnsi" w:hAnsiTheme="minorHAnsi"/>
+          <w:i/>
+          <w:sz w:val="22"/>
+          <w:szCs w:val="22"/>
+        </w:rPr>
+        <w:t xml:space="preserve"> –</w:t>
+      </w:r>
+      <w:r>
+        <w:rPr>
+          <w:rFonts w:asciiTheme="minorHAnsi" w:hAnsiTheme="minorHAnsi"/>
+          <w:sz w:val="22"/>
+          <w:szCs w:val="22"/>
+        </w:rPr>
+        <w:t xml:space="preserve"> A string that is made up of the content of the question.  </w:t>
+      </w:r>
+    </w:p>
+    <w:p>
+      <w:pPr>
+        <w:rPr>
+          <w:rFonts w:asciiTheme="minorHAnsi" w:hAnsiTheme="minorHAnsi"/>
+          <w:sz w:val="22"/>
+          <w:szCs w:val="22"/>
+        </w:rPr>
+      </w:pPr>
+      <w:proofErr w:type="gramStart"/>
+      <w:r>
+        <w:rPr>
+          <w:rFonts w:asciiTheme="minorHAnsi" w:hAnsiTheme="minorHAnsi"/>
+          <w:i/>
+          <w:sz w:val="22"/>
+          <w:szCs w:val="22"/>
+        </w:rPr>
+        <w:t>marks</w:t>
+      </w:r>
+      <w:proofErr w:type="gramEnd"/>
+      <w:r>
+        <w:rPr>
+          <w:rFonts w:asciiTheme="minorHAnsi" w:hAnsiTheme="minorHAnsi"/>
+          <w:i/>
+          <w:sz w:val="22"/>
+          <w:szCs w:val="22"/>
+        </w:rPr>
+        <w:t xml:space="preserve"> </w:t>
+      </w:r>
+      <w:r>
+        <w:rPr>
+          <w:rFonts w:asciiTheme="minorHAnsi" w:hAnsiTheme="minorHAnsi"/>
+          <w:sz w:val="22"/>
+          <w:szCs w:val="22"/>
+        </w:rPr>
+        <w:t>– A string made up of the number of marks the question is worth.</w:t>
+      </w:r>
+    </w:p>
+    <w:p>
+      <w:pPr>
+        <w:rPr>
+          <w:rFonts w:asciiTheme="minorHAnsi" w:hAnsiTheme="minorHAnsi"/>
+          <w:sz w:val="22"/>
+          <w:szCs w:val="22"/>
+        </w:rPr>
+      </w:pPr>
+      <w:proofErr w:type="gramStart"/>
+      <w:r>
+        <w:rPr>
+          <w:rFonts w:asciiTheme="minorHAnsi" w:hAnsiTheme="minorHAnsi"/>
+          <w:i/>
+          <w:sz w:val="22"/>
+          <w:szCs w:val="22"/>
+        </w:rPr>
+        <w:t>type</w:t>
+      </w:r>
+      <w:proofErr w:type="gramEnd"/>
+      <w:r>
+        <w:rPr>
+          <w:rFonts w:asciiTheme="minorHAnsi" w:hAnsiTheme="minorHAnsi"/>
+          <w:i/>
+          <w:sz w:val="22"/>
+          <w:szCs w:val="22"/>
+        </w:rPr>
+        <w:t xml:space="preserve"> </w:t>
+      </w:r>
+      <w:r>
+        <w:rPr>
+          <w:rFonts w:asciiTheme="minorHAnsi" w:hAnsiTheme="minorHAnsi"/>
+          <w:sz w:val="22"/>
+          <w:szCs w:val="22"/>
+        </w:rPr>
+        <w:t>– A string that determines the type of the question, either multiple choice or calculation.</w:t>
+      </w:r>
+    </w:p>
+    <w:p>
+      <w:pPr>
+        <w:rPr>
+          <w:rFonts w:asciiTheme="minorHAnsi" w:hAnsiTheme="minorHAnsi"/>
+          <w:sz w:val="22"/>
+          <w:szCs w:val="22"/>
+        </w:rPr>
+      </w:pPr>
+      <w:proofErr w:type="gramStart"/>
+      <w:r>
+        <w:rPr>
+          <w:rFonts w:asciiTheme="minorHAnsi" w:hAnsiTheme="minorHAnsi"/>
+          <w:i/>
+          <w:sz w:val="22"/>
+          <w:szCs w:val="22"/>
+        </w:rPr>
+        <w:t>id</w:t>
+      </w:r>
+      <w:proofErr w:type="gramEnd"/>
+      <w:r>
+        <w:rPr>
+          <w:rFonts w:asciiTheme="minorHAnsi" w:hAnsiTheme="minorHAnsi"/>
+          <w:i/>
+          <w:sz w:val="22"/>
+          <w:szCs w:val="22"/>
+        </w:rPr>
+        <w:t xml:space="preserve"> </w:t>
+      </w:r>
+      <w:r>
+        <w:rPr>
+          <w:rFonts w:asciiTheme="minorHAnsi" w:hAnsiTheme="minorHAnsi"/>
+          <w:sz w:val="22"/>
+          <w:szCs w:val="22"/>
+        </w:rPr>
+        <w:t>– An integer that is unique to each question and corresponding multiple choice answer. It is used to select specific ones easily.</w:t>
+      </w:r>
+    </w:p>
+    <w:p>
+      <w:pPr>
+        <w:rPr>
+          <w:rFonts w:asciiTheme="minorHAnsi" w:hAnsiTheme="minorHAnsi"/>
+          <w:sz w:val="22"/>
+          <w:szCs w:val="22"/>
+        </w:rPr>
+      </w:pPr>
+      <w:r>
+        <w:rPr>
+          <w:rFonts w:asciiTheme="minorHAnsi" w:hAnsiTheme="minorHAnsi"/>
+          <w:i/>
+          <w:sz w:val="22"/>
+          <w:szCs w:val="22"/>
+        </w:rPr>
+        <w:t xml:space="preserve">answer1, answer2, answer3 </w:t>
+      </w:r>
+      <w:r>
+        <w:rPr>
+          <w:rFonts w:asciiTheme="minorHAnsi" w:hAnsiTheme="minorHAnsi"/>
+          <w:sz w:val="22"/>
+          <w:szCs w:val="22"/>
+        </w:rPr>
+        <w:t xml:space="preserve">– 3 Strings that are all alternate answers </w:t>
+      </w:r>
+      <w:proofErr w:type="spellStart"/>
+      <w:proofErr w:type="gramStart"/>
+      <w:r>
+        <w:rPr>
+          <w:rFonts w:asciiTheme="minorHAnsi" w:hAnsiTheme="minorHAnsi"/>
+          <w:sz w:val="22"/>
+          <w:szCs w:val="22"/>
+        </w:rPr>
+        <w:t>ot</w:t>
+      </w:r>
+      <w:proofErr w:type="spellEnd"/>
+      <w:proofErr w:type="gramEnd"/>
+      <w:r>
+        <w:rPr>
+          <w:rFonts w:asciiTheme="minorHAnsi" w:hAnsiTheme="minorHAnsi"/>
+          <w:sz w:val="22"/>
+          <w:szCs w:val="22"/>
+        </w:rPr>
+        <w:t xml:space="preserve"> a multiple choice question.</w:t>
+      </w:r>
+    </w:p>
+    <w:p>
+      <w:pPr>
+        <w:rPr>
+          <w:rFonts w:asciiTheme="minorHAnsi" w:hAnsiTheme="minorHAnsi"/>
+          <w:sz w:val="22"/>
+          <w:szCs w:val="22"/>
+        </w:rPr>
+      </w:pPr>
     </w:p>
     <w:sectPr>
       <w:pgSz w:w="11906" w:h="16838"/>

</xml_diff>